<commit_message>
Adiciona atualizações da TAP
</commit_message>
<xml_diff>
--- a/Quarto Semestre/Projeto Integrador/Termo de Abertura do Projeto.docx
+++ b/Quarto Semestre/Projeto Integrador/Termo de Abertura do Projeto.docx
@@ -144,6 +144,14 @@
                 <w:szCs w:val="24"/>
               </w:rPr>
             </w:pPr>
+            <w:r>
+              <w:rPr>
+                <w:rFonts w:ascii="Times New Roman" w:hAnsi="Times New Roman" w:cs="Times New Roman"/>
+                <w:sz w:val="24"/>
+                <w:szCs w:val="24"/>
+              </w:rPr>
+              <w:t>Projeto Integrador</w:t>
+            </w:r>
           </w:p>
         </w:tc>
       </w:tr>
@@ -935,7 +943,6 @@
                 <w:szCs w:val="24"/>
               </w:rPr>
             </w:pPr>
-            <w:proofErr w:type="spellStart"/>
             <w:r>
               <w:rPr>
                 <w:rFonts w:ascii="Times New Roman" w:hAnsi="Times New Roman" w:cs="Times New Roman"/>
@@ -944,7 +951,6 @@
               </w:rPr>
               <w:t>Isabelli</w:t>
             </w:r>
-            <w:proofErr w:type="spellEnd"/>
           </w:p>
         </w:tc>
       </w:tr>

</xml_diff>